<commit_message>
finish doc except optional(b) and reference
</commit_message>
<xml_diff>
--- a/Project1/Doc/实验1报告.docx
+++ b/Project1/Doc/实验1报告.docx
@@ -29,7 +29,7 @@
           <w:rFonts w:hint="eastAsia"/>
           <w:lang w:eastAsia="zh-CN"/>
         </w:rPr>
-        <w:t>1</w:t>
+        <w:t>一</w:t>
       </w:r>
       <w:r>
         <w:rPr>
@@ -41,6 +41,9 @@
     </w:p>
     <w:p>
       <w:pPr>
+        <w:rPr>
+          <w:lang w:eastAsia="zh-CN"/>
+        </w:rPr>
         <w:sectPr>
           <w:footerReference w:type="even" r:id="rId8"/>
           <w:pgSz w:w="12240" w:h="15840" w:code="1"/>
@@ -153,11 +156,13 @@
         <w:spacing w:after="0"/>
         <w:rPr>
           <w:spacing w:val="-2"/>
+          <w:lang w:eastAsia="zh-CN"/>
         </w:rPr>
       </w:pPr>
       <w:r>
         <w:rPr>
           <w:spacing w:val="-2"/>
+          <w:lang w:eastAsia="zh-CN"/>
         </w:rPr>
         <w:br w:type="column"/>
       </w:r>
@@ -176,11 +181,13 @@
         <w:pStyle w:val="Affiliations"/>
         <w:rPr>
           <w:spacing w:val="-2"/>
+          <w:lang w:eastAsia="zh-CN"/>
         </w:rPr>
       </w:pPr>
       <w:r>
         <w:rPr>
           <w:spacing w:val="-2"/>
+          <w:lang w:eastAsia="zh-CN"/>
         </w:rPr>
         <w:t>2016013253</w:t>
       </w:r>
@@ -190,6 +197,7 @@
         <w:pStyle w:val="E-Mail"/>
         <w:rPr>
           <w:spacing w:val="-2"/>
+          <w:lang w:eastAsia="zh-CN"/>
         </w:rPr>
       </w:pPr>
       <w:r>
@@ -210,6 +218,7 @@
       <w:r>
         <w:rPr>
           <w:spacing w:val="-2"/>
+          <w:lang w:eastAsia="zh-CN"/>
         </w:rPr>
         <w:t>16@163.com</w:t>
       </w:r>
@@ -219,17 +228,24 @@
         <w:pStyle w:val="E-Mail"/>
         <w:rPr>
           <w:spacing w:val="-2"/>
+          <w:lang w:eastAsia="zh-CN"/>
         </w:rPr>
       </w:pPr>
     </w:p>
     <w:p>
       <w:pPr>
         <w:pStyle w:val="E-Mail"/>
+        <w:rPr>
+          <w:lang w:eastAsia="zh-CN"/>
+        </w:rPr>
       </w:pPr>
     </w:p>
     <w:p>
       <w:pPr>
         <w:jc w:val="center"/>
+        <w:rPr>
+          <w:lang w:eastAsia="zh-CN"/>
+        </w:rPr>
         <w:sectPr>
           <w:type w:val="continuous"/>
           <w:pgSz w:w="12240" w:h="15840" w:code="1"/>
@@ -264,7 +280,6 @@
       <w:pPr>
         <w:spacing w:after="0"/>
         <w:rPr>
-          <w:rFonts w:hint="eastAsia"/>
           <w:szCs w:val="18"/>
           <w:lang w:eastAsia="zh-CN"/>
         </w:rPr>
@@ -465,7 +480,6 @@
       <w:pPr>
         <w:spacing w:before="120" w:after="0"/>
         <w:rPr>
-          <w:rFonts w:hint="eastAsia"/>
           <w:szCs w:val="18"/>
           <w:lang w:eastAsia="zh-CN"/>
         </w:rPr>
@@ -529,10 +543,22 @@
     <w:p>
       <w:pPr>
         <w:rPr>
-          <w:rFonts w:hint="eastAsia"/>
-          <w:lang w:eastAsia="zh-CN"/>
-        </w:rPr>
-      </w:pPr>
+          <w:lang w:eastAsia="zh-CN"/>
+        </w:rPr>
+      </w:pPr>
+      <w:r>
+        <w:rPr>
+          <w:rFonts w:hint="eastAsia"/>
+          <w:lang w:eastAsia="zh-CN"/>
+        </w:rPr>
+        <w:t xml:space="preserve"> </w:t>
+      </w:r>
+      <w:r>
+        <w:rPr>
+          <w:lang w:eastAsia="zh-CN"/>
+        </w:rPr>
+        <w:t xml:space="preserve">       </w:t>
+      </w:r>
       <w:r>
         <w:rPr>
           <w:rFonts w:hint="eastAsia"/>
@@ -647,10 +673,22 @@
     <w:p>
       <w:pPr>
         <w:rPr>
-          <w:rFonts w:hint="eastAsia"/>
-          <w:lang w:eastAsia="zh-CN"/>
-        </w:rPr>
-      </w:pPr>
+          <w:lang w:eastAsia="zh-CN"/>
+        </w:rPr>
+      </w:pPr>
+      <w:r>
+        <w:rPr>
+          <w:rFonts w:hint="eastAsia"/>
+          <w:lang w:eastAsia="zh-CN"/>
+        </w:rPr>
+        <w:t xml:space="preserve"> </w:t>
+      </w:r>
+      <w:r>
+        <w:rPr>
+          <w:lang w:eastAsia="zh-CN"/>
+        </w:rPr>
+        <w:t xml:space="preserve">       </w:t>
+      </w:r>
       <w:r>
         <w:rPr>
           <w:rFonts w:hint="eastAsia"/>
@@ -1052,7 +1090,28 @@
           <w:lang w:eastAsia="zh-CN"/>
         </w:rPr>
         <w:lastRenderedPageBreak/>
-        <w:t>查询，准确度均不断提高，最终三种维数的查询准确度均稳定在</w:t>
+        <w:t>查询，准确度均不断提高，最终三种维数的查询准确度</w:t>
+      </w:r>
+      <w:r>
+        <w:rPr>
+          <w:rFonts w:hint="eastAsia"/>
+          <w:lang w:eastAsia="zh-CN"/>
+        </w:rPr>
+        <w:t>F</w:t>
+      </w:r>
+      <w:r>
+        <w:rPr>
+          <w:rFonts w:hint="eastAsia"/>
+          <w:lang w:eastAsia="zh-CN"/>
+        </w:rPr>
+        <w:t>值</w:t>
+      </w:r>
+      <w:r>
+        <w:rPr>
+          <w:rFonts w:hint="eastAsia"/>
+          <w:lang w:eastAsia="zh-CN"/>
+        </w:rPr>
+        <w:t>均稳定在</w:t>
       </w:r>
       <w:r>
         <w:rPr>
@@ -1543,13 +1602,28 @@
         </w:rPr>
         <w:t>对于一幅</w:t>
       </w:r>
-      <w:r>
-        <w:rPr>
-          <w:rFonts w:hint="eastAsia"/>
-          <w:lang w:eastAsia="zh-CN"/>
-        </w:rPr>
-        <w:t>$m*n$</w:t>
-      </w:r>
+      <m:oMath>
+        <m:r>
+          <m:rPr>
+            <m:sty m:val="p"/>
+          </m:rPr>
+          <w:rPr>
+            <w:rFonts w:ascii="Cambria Math" w:hAnsi="Cambria Math" w:hint="eastAsia"/>
+            <w:lang w:eastAsia="zh-CN"/>
+          </w:rPr>
+          <m:t>m</m:t>
+        </m:r>
+        <m:r>
+          <m:rPr>
+            <m:sty m:val="p"/>
+          </m:rPr>
+          <w:rPr>
+            <w:rFonts w:ascii="Cambria Math" w:hAnsi="Cambria Math"/>
+            <w:lang w:eastAsia="zh-CN"/>
+          </w:rPr>
+          <m:t>*n</m:t>
+        </m:r>
+      </m:oMath>
       <w:r>
         <w:rPr>
           <w:rFonts w:hint="eastAsia"/>
@@ -2659,6 +2733,34 @@
           <w:rFonts w:hint="eastAsia"/>
           <w:lang w:eastAsia="zh-CN"/>
         </w:rPr>
+        <w:t>，此时</w:t>
+      </w:r>
+      <w:r>
+        <w:rPr>
+          <w:rFonts w:hint="eastAsia"/>
+          <w:lang w:eastAsia="zh-CN"/>
+        </w:rPr>
+        <w:t>F</w:t>
+      </w:r>
+      <w:r>
+        <w:rPr>
+          <w:rFonts w:hint="eastAsia"/>
+          <w:lang w:eastAsia="zh-CN"/>
+        </w:rPr>
+        <w:t>值为准确率与召回率的加权调和平均值，能够较好的评价查询</w:t>
+      </w:r>
+      <w:r>
+        <w:rPr>
+          <w:rFonts w:hint="eastAsia"/>
+          <w:lang w:eastAsia="zh-CN"/>
+        </w:rPr>
+        <w:t>效果</w:t>
+      </w:r>
+      <w:r>
+        <w:rPr>
+          <w:rFonts w:hint="eastAsia"/>
+          <w:lang w:eastAsia="zh-CN"/>
+        </w:rPr>
         <w:t>。以查询返回结果数量为</w:t>
       </w:r>
       <w:r>
@@ -2701,7 +2803,21 @@
           <w:rFonts w:hint="eastAsia"/>
           <w:lang w:eastAsia="zh-CN"/>
         </w:rPr>
-        <w:t>轴，做出曲线分析。</w:t>
+        <w:t>轴，做出曲线</w:t>
+      </w:r>
+      <w:r>
+        <w:rPr>
+          <w:rFonts w:hint="eastAsia"/>
+          <w:lang w:eastAsia="zh-CN"/>
+        </w:rPr>
+        <w:t>进行</w:t>
+      </w:r>
+      <w:r>
+        <w:rPr>
+          <w:rFonts w:hint="eastAsia"/>
+          <w:lang w:eastAsia="zh-CN"/>
+        </w:rPr>
+        <w:t>分析。</w:t>
       </w:r>
     </w:p>
     <w:p>
@@ -2787,6 +2903,9 @@
       <w:pPr>
         <w:pStyle w:val="Heading1"/>
         <w:spacing w:before="120"/>
+        <w:rPr>
+          <w:lang w:eastAsia="zh-CN"/>
+        </w:rPr>
       </w:pPr>
       <w:r>
         <w:t>Problem 1</w:t>
@@ -2803,15 +2922,37 @@
       <w:pPr>
         <w:ind w:firstLineChars="200" w:firstLine="360"/>
         <w:rPr>
-          <w:lang w:eastAsia="zh-CN"/>
-        </w:rPr>
-      </w:pPr>
-      <w:r>
-        <w:rPr>
-          <w:rFonts w:hint="eastAsia"/>
-          <w:lang w:eastAsia="zh-CN"/>
-        </w:rPr>
-        <w:t>结果如上面立体直方图所示，左侧图片</w:t>
+          <w:rFonts w:hint="eastAsia"/>
+          <w:lang w:eastAsia="zh-CN"/>
+        </w:rPr>
+      </w:pPr>
+      <w:r>
+        <w:rPr>
+          <w:rFonts w:hint="eastAsia"/>
+          <w:lang w:eastAsia="zh-CN"/>
+        </w:rPr>
+        <w:t>结</w:t>
+      </w:r>
+      <w:r>
+        <w:rPr>
+          <w:rFonts w:hint="eastAsia"/>
+          <w:lang w:eastAsia="zh-CN"/>
+        </w:rPr>
+        <w:t>果如立体直方图所示，上</w:t>
+      </w:r>
+      <w:r>
+        <w:rPr>
+          <w:rFonts w:hint="eastAsia"/>
+          <w:lang w:eastAsia="zh-CN"/>
+        </w:rPr>
+        <w:t>方</w:t>
+      </w:r>
+      <w:r>
+        <w:rPr>
+          <w:rFonts w:hint="eastAsia"/>
+          <w:lang w:eastAsia="zh-CN"/>
+        </w:rPr>
+        <w:t>图片</w:t>
       </w:r>
       <w:r>
         <w:rPr>
@@ -2825,7 +2966,14 @@
           <w:rFonts w:hint="eastAsia"/>
           <w:lang w:eastAsia="zh-CN"/>
         </w:rPr>
-        <w:t>轴坐标为固定每一维度查询范围的磁盘读取次数，右侧图片</w:t>
+        <w:t>轴坐标为固定每一维度查询范围的磁盘读取次数，下方</w:t>
+      </w:r>
+      <w:r>
+        <w:rPr>
+          <w:rFonts w:hint="eastAsia"/>
+          <w:lang w:eastAsia="zh-CN"/>
+        </w:rPr>
+        <w:t>图片</w:t>
       </w:r>
       <w:r>
         <w:rPr>
@@ -2874,6 +3022,9 @@
       <w:pPr>
         <w:pStyle w:val="Heading2"/>
         <w:spacing w:before="0"/>
+        <w:rPr>
+          <w:lang w:eastAsia="zh-CN"/>
+        </w:rPr>
       </w:pPr>
       <w:r>
         <w:rPr>
@@ -2881,6 +3032,60 @@
           <w:lang w:eastAsia="zh-CN"/>
         </w:rPr>
         <w:t>固定查询范围</w:t>
+      </w:r>
+      <w:r>
+        <w:rPr>
+          <w:noProof/>
+          <w:lang w:eastAsia="zh-CN"/>
+        </w:rPr>
+        <w:drawing>
+          <wp:inline distT="0" distB="0" distL="0" distR="0" wp14:anchorId="16F66F82" wp14:editId="07209A35">
+            <wp:extent cx="3048000" cy="2286000"/>
+            <wp:effectExtent l="0" t="0" r="0" b="0"/>
+            <wp:docPr id="2" name="Picture 2" descr="C:\Users\hongfz\AppData\Local\Microsoft\Windows\INetCache\Content.Word\Pro2NotNormalized.png"/>
+            <wp:cNvGraphicFramePr>
+              <a:graphicFrameLocks xmlns:a="http://schemas.openxmlformats.org/drawingml/2006/main" noChangeAspect="1"/>
+            </wp:cNvGraphicFramePr>
+            <a:graphic xmlns:a="http://schemas.openxmlformats.org/drawingml/2006/main">
+              <a:graphicData uri="http://schemas.openxmlformats.org/drawingml/2006/picture">
+                <pic:pic xmlns:pic="http://schemas.openxmlformats.org/drawingml/2006/picture">
+                  <pic:nvPicPr>
+                    <pic:cNvPr id="0" name="Picture 53" descr="C:\Users\hongfz\AppData\Local\Microsoft\Windows\INetCache\Content.Word\Pro2NotNormalized.png"/>
+                    <pic:cNvPicPr>
+                      <a:picLocks noChangeAspect="1" noChangeArrowheads="1"/>
+                    </pic:cNvPicPr>
+                  </pic:nvPicPr>
+                  <pic:blipFill>
+                    <a:blip r:embed="rId9">
+                      <a:extLst>
+                        <a:ext uri="{28A0092B-C50C-407E-A947-70E740481C1C}">
+                          <a14:useLocalDpi xmlns:a14="http://schemas.microsoft.com/office/drawing/2010/main" val="0"/>
+                        </a:ext>
+                      </a:extLst>
+                    </a:blip>
+                    <a:srcRect/>
+                    <a:stretch>
+                      <a:fillRect/>
+                    </a:stretch>
+                  </pic:blipFill>
+                  <pic:spPr bwMode="auto">
+                    <a:xfrm>
+                      <a:off x="0" y="0"/>
+                      <a:ext cx="3048000" cy="2286000"/>
+                    </a:xfrm>
+                    <a:prstGeom prst="rect">
+                      <a:avLst/>
+                    </a:prstGeom>
+                    <a:noFill/>
+                    <a:ln>
+                      <a:noFill/>
+                    </a:ln>
+                  </pic:spPr>
+                </pic:pic>
+              </a:graphicData>
+            </a:graphic>
+          </wp:inline>
+        </w:drawing>
       </w:r>
     </w:p>
     <w:p>
@@ -3020,7 +3225,15 @@
           <w:rFonts w:hint="eastAsia"/>
           <w:lang w:eastAsia="zh-CN"/>
         </w:rPr>
-        <w:t>的过程保证，由于随机选择，点的分布相对较为均匀，因此随着插入的点的数量增大，点的密度将会随之增大），因而查询返回的结果数量将会增大，从而需要访问磁盘的数量会增多。</w:t>
+        <w:t>的过程保证，由于随机选择，点的分布相对较为均匀，因此随着插入的点的数量增大，点的</w:t>
+      </w:r>
+      <w:r>
+        <w:rPr>
+          <w:rFonts w:hint="eastAsia"/>
+          <w:lang w:eastAsia="zh-CN"/>
+        </w:rPr>
+        <w:lastRenderedPageBreak/>
+        <w:t>密度将会随之增大），因而查询返回的结果数量将会增大，从而需要访问磁盘的数量会增多。</w:t>
       </w:r>
     </w:p>
     <w:p>
@@ -3084,12 +3297,14 @@
     <w:p>
       <w:pPr>
         <w:pStyle w:val="Heading2"/>
-      </w:pPr>
-      <w:r>
-        <w:rPr>
-          <w:rFonts w:hint="eastAsia"/>
-        </w:rPr>
-        <w:lastRenderedPageBreak/>
+        <w:rPr>
+          <w:lang w:eastAsia="zh-CN"/>
+        </w:rPr>
+      </w:pPr>
+      <w:r>
+        <w:rPr>
+          <w:rFonts w:hint="eastAsia"/>
+        </w:rPr>
         <w:t>平均取回</w:t>
       </w:r>
       <w:r>
@@ -3104,6 +3319,35 @@
           <w:lang w:eastAsia="zh-CN"/>
         </w:rPr>
         <w:t>张图片</w:t>
+      </w:r>
+      <w:r>
+        <w:rPr>
+          <w:lang w:eastAsia="zh-CN"/>
+        </w:rPr>
+        <w:pict>
+          <v:shapetype id="_x0000_t75" coordsize="21600,21600" o:spt="75" o:preferrelative="t" path="m@4@5l@4@11@9@11@9@5xe" filled="f" stroked="f">
+            <v:stroke joinstyle="miter"/>
+            <v:formulas>
+              <v:f eqn="if lineDrawn pixelLineWidth 0"/>
+              <v:f eqn="sum @0 1 0"/>
+              <v:f eqn="sum 0 0 @1"/>
+              <v:f eqn="prod @2 1 2"/>
+              <v:f eqn="prod @3 21600 pixelWidth"/>
+              <v:f eqn="prod @3 21600 pixelHeight"/>
+              <v:f eqn="sum @0 0 1"/>
+              <v:f eqn="prod @6 1 2"/>
+              <v:f eqn="prod @7 21600 pixelWidth"/>
+              <v:f eqn="sum @8 21600 0"/>
+              <v:f eqn="prod @7 21600 pixelHeight"/>
+              <v:f eqn="sum @10 21600 0"/>
+            </v:formulas>
+            <v:path o:extrusionok="f" gradientshapeok="t" o:connecttype="rect"/>
+            <o:lock v:ext="edit" aspectratio="t"/>
+          </v:shapetype>
+          <v:shape id="_x0000_i1078" type="#_x0000_t75" style="width:240pt;height:180pt">
+            <v:imagedata r:id="rId10" o:title="Pro1Normalized"/>
+          </v:shape>
+        </w:pict>
       </w:r>
     </w:p>
     <w:p>
@@ -3147,7 +3391,16 @@
           <w:rFonts w:hint="eastAsia"/>
           <w:lang w:eastAsia="zh-CN"/>
         </w:rPr>
-        <w:t>中矩形框重合的数量增多（该性质可作如下简要证明，假设特征为</w:t>
+        <w:t>中矩</w:t>
+      </w:r>
+      <w:bookmarkStart w:id="0" w:name="_GoBack"/>
+      <w:bookmarkEnd w:id="0"/>
+      <w:r>
+        <w:rPr>
+          <w:rFonts w:hint="eastAsia"/>
+          <w:lang w:eastAsia="zh-CN"/>
+        </w:rPr>
+        <w:t>形框重合的数量增多（该性质可作如下简要证明，假设特征为</w:t>
       </w:r>
       <w:r>
         <w:rPr>
@@ -3348,14 +3601,16 @@
       <w:pPr>
         <w:pStyle w:val="Heading1"/>
         <w:rPr>
-          <w:lang w:eastAsia="zh-CN"/>
-        </w:rPr>
-      </w:pPr>
-      <w:r>
-        <w:rPr>
-          <w:rFonts w:hint="eastAsia"/>
-          <w:lang w:eastAsia="zh-CN"/>
-        </w:rPr>
+          <w:rFonts w:hint="eastAsia"/>
+          <w:lang w:eastAsia="zh-CN"/>
+        </w:rPr>
+      </w:pPr>
+      <w:r>
+        <w:rPr>
+          <w:rFonts w:hint="eastAsia"/>
+          <w:lang w:eastAsia="zh-CN"/>
+        </w:rPr>
+        <w:lastRenderedPageBreak/>
         <w:t>Problem 2</w:t>
       </w:r>
       <w:r>
@@ -3368,17 +3623,217 @@
     </w:p>
     <w:p>
       <w:pPr>
-        <w:pStyle w:val="Heading2"/>
-        <w:rPr>
-          <w:lang w:eastAsia="zh-CN"/>
-        </w:rPr>
-      </w:pPr>
-      <w:r>
-        <w:rPr>
-          <w:rFonts w:hint="eastAsia"/>
-          <w:lang w:eastAsia="zh-CN"/>
-        </w:rPr>
-        <w:t>测试结果分析</w:t>
+        <w:rPr>
+          <w:lang w:eastAsia="zh-CN"/>
+        </w:rPr>
+      </w:pPr>
+      <w:r>
+        <w:rPr>
+          <w:lang w:eastAsia="zh-CN"/>
+        </w:rPr>
+        <w:pict>
+          <v:shape id="_x0000_i1071" type="#_x0000_t75" style="width:240pt;height:180pt">
+            <v:imagedata r:id="rId11" o:title="Pro2Result"/>
+          </v:shape>
+        </w:pict>
+      </w:r>
+    </w:p>
+    <w:p>
+      <w:pPr>
+        <w:ind w:firstLineChars="200" w:firstLine="360"/>
+        <w:rPr>
+          <w:lang w:eastAsia="zh-CN"/>
+        </w:rPr>
+      </w:pPr>
+      <w:r>
+        <w:rPr>
+          <w:rFonts w:hint="eastAsia"/>
+          <w:lang w:eastAsia="zh-CN"/>
+        </w:rPr>
+        <w:t>从查询结果所作的曲线图可以看出</w:t>
+      </w:r>
+      <w:r>
+        <w:rPr>
+          <w:rFonts w:hint="eastAsia"/>
+          <w:lang w:eastAsia="zh-CN"/>
+        </w:rPr>
+        <w:t>，总体上颜色直方图特征的查询效果好于颜色矩特征。</w:t>
+      </w:r>
+      <w:r>
+        <w:rPr>
+          <w:rFonts w:hint="eastAsia"/>
+          <w:lang w:eastAsia="zh-CN"/>
+        </w:rPr>
+        <w:t>对于颜色直方图特征，</w:t>
+      </w:r>
+      <w:r>
+        <w:rPr>
+          <w:rFonts w:hint="eastAsia"/>
+          <w:lang w:eastAsia="zh-CN"/>
+        </w:rPr>
+        <w:t>随着查询点集的不断增大，维数为</w:t>
+      </w:r>
+      <w:r>
+        <w:rPr>
+          <w:rFonts w:hint="eastAsia"/>
+          <w:lang w:eastAsia="zh-CN"/>
+        </w:rPr>
+        <w:t>9</w:t>
+      </w:r>
+      <w:r>
+        <w:rPr>
+          <w:rFonts w:hint="eastAsia"/>
+          <w:lang w:eastAsia="zh-CN"/>
+        </w:rPr>
+        <w:t>维、</w:t>
+      </w:r>
+      <w:r>
+        <w:rPr>
+          <w:rFonts w:hint="eastAsia"/>
+          <w:lang w:eastAsia="zh-CN"/>
+        </w:rPr>
+        <w:t>15</w:t>
+      </w:r>
+      <w:r>
+        <w:rPr>
+          <w:rFonts w:hint="eastAsia"/>
+          <w:lang w:eastAsia="zh-CN"/>
+        </w:rPr>
+        <w:t>维、</w:t>
+      </w:r>
+      <w:r>
+        <w:rPr>
+          <w:rFonts w:hint="eastAsia"/>
+          <w:lang w:eastAsia="zh-CN"/>
+        </w:rPr>
+        <w:t>24</w:t>
+      </w:r>
+      <w:r>
+        <w:rPr>
+          <w:rFonts w:hint="eastAsia"/>
+          <w:lang w:eastAsia="zh-CN"/>
+        </w:rPr>
+        <w:t>维的颜色</w:t>
+      </w:r>
+      <w:r>
+        <w:rPr>
+          <w:rFonts w:hint="eastAsia"/>
+          <w:lang w:eastAsia="zh-CN"/>
+        </w:rPr>
+        <w:t>直方图作为特征的查询，</w:t>
+      </w:r>
+      <w:r>
+        <w:rPr>
+          <w:rFonts w:hint="eastAsia"/>
+          <w:lang w:eastAsia="zh-CN"/>
+        </w:rPr>
+        <w:t>F</w:t>
+      </w:r>
+      <w:r>
+        <w:rPr>
+          <w:rFonts w:hint="eastAsia"/>
+          <w:lang w:eastAsia="zh-CN"/>
+        </w:rPr>
+        <w:t>值</w:t>
+      </w:r>
+      <w:r>
+        <w:rPr>
+          <w:rFonts w:hint="eastAsia"/>
+          <w:lang w:eastAsia="zh-CN"/>
+        </w:rPr>
+        <w:t>均不断提高，最终三种维数的</w:t>
+      </w:r>
+      <w:r>
+        <w:rPr>
+          <w:rFonts w:hint="eastAsia"/>
+          <w:lang w:eastAsia="zh-CN"/>
+        </w:rPr>
+        <w:t>F</w:t>
+      </w:r>
+      <w:r>
+        <w:rPr>
+          <w:rFonts w:hint="eastAsia"/>
+          <w:lang w:eastAsia="zh-CN"/>
+        </w:rPr>
+        <w:t>值</w:t>
+      </w:r>
+      <w:r>
+        <w:rPr>
+          <w:rFonts w:hint="eastAsia"/>
+          <w:lang w:eastAsia="zh-CN"/>
+        </w:rPr>
+        <w:t>均稳定在</w:t>
+      </w:r>
+      <w:r>
+        <w:rPr>
+          <w:rFonts w:hint="eastAsia"/>
+          <w:lang w:eastAsia="zh-CN"/>
+        </w:rPr>
+        <w:t>0.25</w:t>
+      </w:r>
+      <w:r>
+        <w:rPr>
+          <w:rFonts w:hint="eastAsia"/>
+          <w:lang w:eastAsia="zh-CN"/>
+        </w:rPr>
+        <w:t>附近。这个准确率并不算太高，对此的分析正如上文所述，颜色直方图是全局的颜色统计特征，不能很好的表达颜色的空间分布，因此对于图形的形状不能很好的分辨，导致了查询准确率较低。</w:t>
+      </w:r>
+    </w:p>
+    <w:p>
+      <w:pPr>
+        <w:ind w:firstLineChars="200" w:firstLine="360"/>
+        <w:rPr>
+          <w:lang w:eastAsia="zh-CN"/>
+        </w:rPr>
+      </w:pPr>
+      <w:r>
+        <w:rPr>
+          <w:rFonts w:hint="eastAsia"/>
+          <w:lang w:eastAsia="zh-CN"/>
+        </w:rPr>
+        <w:t>另</w:t>
+      </w:r>
+      <w:r>
+        <w:rPr>
+          <w:rFonts w:hint="eastAsia"/>
+          <w:lang w:eastAsia="zh-CN"/>
+        </w:rPr>
+        <w:t>一方面，随着查询点集的增大，三个维数的</w:t>
+      </w:r>
+      <w:r>
+        <w:rPr>
+          <w:rFonts w:hint="eastAsia"/>
+          <w:lang w:eastAsia="zh-CN"/>
+        </w:rPr>
+        <w:t>F</w:t>
+      </w:r>
+      <w:r>
+        <w:rPr>
+          <w:rFonts w:hint="eastAsia"/>
+          <w:lang w:eastAsia="zh-CN"/>
+        </w:rPr>
+        <w:t>值</w:t>
+      </w:r>
+      <w:r>
+        <w:rPr>
+          <w:rFonts w:hint="eastAsia"/>
+          <w:lang w:eastAsia="zh-CN"/>
+        </w:rPr>
+        <w:t>始终非常相近，没有拉开差距。对于这个问题的分析是，三个特征看似维度不一，但实际上都是由同样的</w:t>
+      </w:r>
+      <w:r>
+        <w:rPr>
+          <w:rFonts w:hint="eastAsia"/>
+          <w:lang w:eastAsia="zh-CN"/>
+        </w:rPr>
+        <w:t>3*256</w:t>
+      </w:r>
+      <w:r>
+        <w:rPr>
+          <w:rFonts w:hint="eastAsia"/>
+          <w:lang w:eastAsia="zh-CN"/>
+        </w:rPr>
+        <w:t>维向量经过不同的划分而得，因此三个特征包含的信息十分相近，故即使维数不同三者的查询结果也都较为相近。</w:t>
       </w:r>
     </w:p>
     <w:p>
@@ -4003,6 +4458,7 @@
           <w:rFonts w:hint="eastAsia"/>
           <w:lang w:eastAsia="zh-CN"/>
         </w:rPr>
+        <w:lastRenderedPageBreak/>
         <w:t>（</w:t>
       </w:r>
       <w:r>
@@ -4045,7 +4501,6 @@
         <w:rPr>
           <w:lang w:eastAsia="zh-CN"/>
         </w:rPr>
-        <w:lastRenderedPageBreak/>
         <w:t>Optional</w:t>
       </w:r>
       <w:r>
@@ -4125,8 +4580,898 @@
         </w:rPr>
         <w:t>实验</w:t>
       </w:r>
-      <w:bookmarkStart w:id="0" w:name="_GoBack"/>
-      <w:bookmarkEnd w:id="0"/>
+    </w:p>
+    <w:p>
+      <w:pPr>
+        <w:rPr>
+          <w:lang w:eastAsia="zh-CN"/>
+        </w:rPr>
+      </w:pPr>
+      <w:r>
+        <w:rPr>
+          <w:rFonts w:hint="eastAsia"/>
+          <w:lang w:eastAsia="zh-CN"/>
+        </w:rPr>
+        <w:t xml:space="preserve"> </w:t>
+      </w:r>
+      <w:r>
+        <w:rPr>
+          <w:lang w:eastAsia="zh-CN"/>
+        </w:rPr>
+        <w:t xml:space="preserve">       </w:t>
+      </w:r>
+      <w:r>
+        <w:rPr>
+          <w:rFonts w:hint="eastAsia"/>
+          <w:lang w:eastAsia="zh-CN"/>
+        </w:rPr>
+        <w:t>原</w:t>
+      </w:r>
+      <w:r>
+        <w:rPr>
+          <w:rFonts w:hint="eastAsia"/>
+          <w:lang w:eastAsia="zh-CN"/>
+        </w:rPr>
+        <w:t>R</w:t>
+      </w:r>
+      <w:r>
+        <w:rPr>
+          <w:lang w:eastAsia="zh-CN"/>
+        </w:rPr>
+        <w:t>T</w:t>
+      </w:r>
+      <w:r>
+        <w:rPr>
+          <w:rFonts w:hint="eastAsia"/>
+          <w:lang w:eastAsia="zh-CN"/>
+        </w:rPr>
+        <w:t>ree</w:t>
+      </w:r>
+      <w:r>
+        <w:rPr>
+          <w:rFonts w:hint="eastAsia"/>
+          <w:lang w:eastAsia="zh-CN"/>
+        </w:rPr>
+        <w:t>中进行近邻查询时使用的是</w:t>
+      </w:r>
+      <w:r>
+        <w:rPr>
+          <w:rFonts w:hint="eastAsia"/>
+          <w:lang w:eastAsia="zh-CN"/>
+        </w:rPr>
+        <w:t>L2</w:t>
+      </w:r>
+      <w:r>
+        <w:rPr>
+          <w:rFonts w:hint="eastAsia"/>
+          <w:lang w:eastAsia="zh-CN"/>
+        </w:rPr>
+        <w:t>距离（欧式距离）进行排序，因此考虑使用</w:t>
+      </w:r>
+      <w:r>
+        <w:rPr>
+          <w:rFonts w:hint="eastAsia"/>
+          <w:lang w:eastAsia="zh-CN"/>
+        </w:rPr>
+        <w:t>L1</w:t>
+      </w:r>
+      <w:r>
+        <w:rPr>
+          <w:rFonts w:hint="eastAsia"/>
+          <w:lang w:eastAsia="zh-CN"/>
+        </w:rPr>
+        <w:t>距离（曼哈顿距离）以及</w:t>
+      </w:r>
+      <w:r>
+        <w:rPr>
+          <w:rFonts w:hint="eastAsia"/>
+          <w:lang w:eastAsia="zh-CN"/>
+        </w:rPr>
+        <w:t>L3</w:t>
+      </w:r>
+      <w:r>
+        <w:rPr>
+          <w:rFonts w:hint="eastAsia"/>
+          <w:lang w:eastAsia="zh-CN"/>
+        </w:rPr>
+        <w:t>距离</w:t>
+      </w:r>
+      <w:r>
+        <w:rPr>
+          <w:rFonts w:hint="eastAsia"/>
+          <w:lang w:eastAsia="zh-CN"/>
+        </w:rPr>
+        <w:t>作为近邻查询中度量相关度的</w:t>
+      </w:r>
+      <w:r>
+        <w:rPr>
+          <w:rFonts w:hint="eastAsia"/>
+          <w:lang w:eastAsia="zh-CN"/>
+        </w:rPr>
+        <w:t>函数，实验结果如下</w:t>
+      </w:r>
+      <w:r>
+        <w:rPr>
+          <w:rFonts w:hint="eastAsia"/>
+          <w:lang w:eastAsia="zh-CN"/>
+        </w:rPr>
+        <w:t>，表格中</w:t>
+      </w:r>
+      <w:r>
+        <w:rPr>
+          <w:rFonts w:hint="eastAsia"/>
+          <w:lang w:eastAsia="zh-CN"/>
+        </w:rPr>
+        <w:t>数据为</w:t>
+      </w:r>
+      <w:r>
+        <w:rPr>
+          <w:rFonts w:hint="eastAsia"/>
+          <w:lang w:eastAsia="zh-CN"/>
+        </w:rPr>
+        <w:t>采用</w:t>
+      </w:r>
+      <w:r>
+        <w:rPr>
+          <w:rFonts w:hint="eastAsia"/>
+          <w:lang w:eastAsia="zh-CN"/>
+        </w:rPr>
+        <w:t>Problem3</w:t>
+      </w:r>
+      <w:r>
+        <w:rPr>
+          <w:rFonts w:hint="eastAsia"/>
+          <w:lang w:eastAsia="zh-CN"/>
+        </w:rPr>
+        <w:t>的评分算法</w:t>
+      </w:r>
+      <w:r>
+        <w:rPr>
+          <w:rFonts w:hint="eastAsia"/>
+          <w:lang w:eastAsia="zh-CN"/>
+        </w:rPr>
+        <w:t>得出的分数</w:t>
+      </w:r>
+      <w:r>
+        <w:rPr>
+          <w:rFonts w:hint="eastAsia"/>
+          <w:lang w:eastAsia="zh-CN"/>
+        </w:rPr>
+        <w:t>。</w:t>
+      </w:r>
+    </w:p>
+    <w:tbl>
+      <w:tblPr>
+        <w:tblStyle w:val="TableGrid"/>
+        <w:tblW w:w="0" w:type="auto"/>
+        <w:tblLook w:val="04A0" w:firstRow="1" w:lastRow="0" w:firstColumn="1" w:lastColumn="0" w:noHBand="0" w:noVBand="1"/>
+      </w:tblPr>
+      <w:tblGrid>
+        <w:gridCol w:w="2065"/>
+        <w:gridCol w:w="900"/>
+        <w:gridCol w:w="900"/>
+        <w:gridCol w:w="927"/>
+      </w:tblGrid>
+      <w:tr>
+        <w:tc>
+          <w:tcPr>
+            <w:tcW w:w="2065" w:type="dxa"/>
+          </w:tcPr>
+          <w:p>
+            <w:pPr>
+              <w:jc w:val="center"/>
+              <w:rPr>
+                <w:rFonts w:hint="eastAsia"/>
+                <w:b/>
+                <w:lang w:eastAsia="zh-CN"/>
+              </w:rPr>
+            </w:pPr>
+            <w:r>
+              <w:rPr>
+                <w:rFonts w:hint="eastAsia"/>
+                <w:b/>
+                <w:lang w:eastAsia="zh-CN"/>
+              </w:rPr>
+              <w:t>特征名称</w:t>
+            </w:r>
+          </w:p>
+        </w:tc>
+        <w:tc>
+          <w:tcPr>
+            <w:tcW w:w="900" w:type="dxa"/>
+          </w:tcPr>
+          <w:p>
+            <w:pPr>
+              <w:jc w:val="center"/>
+              <w:rPr>
+                <w:rFonts w:hint="eastAsia"/>
+                <w:b/>
+                <w:lang w:eastAsia="zh-CN"/>
+              </w:rPr>
+            </w:pPr>
+            <w:r>
+              <w:rPr>
+                <w:b/>
+                <w:lang w:eastAsia="zh-CN"/>
+              </w:rPr>
+              <w:t>L</w:t>
+            </w:r>
+            <w:r>
+              <w:rPr>
+                <w:rFonts w:hint="eastAsia"/>
+                <w:b/>
+                <w:lang w:eastAsia="zh-CN"/>
+              </w:rPr>
+              <w:t>1</w:t>
+            </w:r>
+            <w:r>
+              <w:rPr>
+                <w:rFonts w:hint="eastAsia"/>
+                <w:b/>
+                <w:lang w:eastAsia="zh-CN"/>
+              </w:rPr>
+              <w:t>距离</w:t>
+            </w:r>
+          </w:p>
+        </w:tc>
+        <w:tc>
+          <w:tcPr>
+            <w:tcW w:w="900" w:type="dxa"/>
+          </w:tcPr>
+          <w:p>
+            <w:pPr>
+              <w:jc w:val="center"/>
+              <w:rPr>
+                <w:rFonts w:hint="eastAsia"/>
+                <w:b/>
+                <w:lang w:eastAsia="zh-CN"/>
+              </w:rPr>
+            </w:pPr>
+            <w:r>
+              <w:rPr>
+                <w:b/>
+                <w:lang w:eastAsia="zh-CN"/>
+              </w:rPr>
+              <w:t>L2</w:t>
+            </w:r>
+            <w:r>
+              <w:rPr>
+                <w:rFonts w:hint="eastAsia"/>
+                <w:b/>
+                <w:lang w:eastAsia="zh-CN"/>
+              </w:rPr>
+              <w:t>距离</w:t>
+            </w:r>
+          </w:p>
+        </w:tc>
+        <w:tc>
+          <w:tcPr>
+            <w:tcW w:w="927" w:type="dxa"/>
+          </w:tcPr>
+          <w:p>
+            <w:pPr>
+              <w:jc w:val="center"/>
+              <w:rPr>
+                <w:rFonts w:hint="eastAsia"/>
+                <w:b/>
+                <w:lang w:eastAsia="zh-CN"/>
+              </w:rPr>
+            </w:pPr>
+            <w:r>
+              <w:rPr>
+                <w:b/>
+                <w:lang w:eastAsia="zh-CN"/>
+              </w:rPr>
+              <w:t>L</w:t>
+            </w:r>
+            <w:r>
+              <w:rPr>
+                <w:rFonts w:hint="eastAsia"/>
+                <w:b/>
+                <w:lang w:eastAsia="zh-CN"/>
+              </w:rPr>
+              <w:t>3</w:t>
+            </w:r>
+            <w:r>
+              <w:rPr>
+                <w:rFonts w:hint="eastAsia"/>
+                <w:b/>
+                <w:lang w:eastAsia="zh-CN"/>
+              </w:rPr>
+              <w:t>距离</w:t>
+            </w:r>
+          </w:p>
+        </w:tc>
+      </w:tr>
+      <w:tr>
+        <w:tc>
+          <w:tcPr>
+            <w:tcW w:w="2065" w:type="dxa"/>
+            <w:vAlign w:val="center"/>
+          </w:tcPr>
+          <w:p>
+            <w:pPr>
+              <w:pStyle w:val="BodyTextIndent"/>
+              <w:ind w:firstLine="0"/>
+              <w:jc w:val="center"/>
+            </w:pPr>
+            <w:r>
+              <w:rPr>
+                <w:rFonts w:hint="eastAsia"/>
+                <w:lang w:eastAsia="zh-CN"/>
+              </w:rPr>
+              <w:t>Color</w:t>
+            </w:r>
+            <w:r>
+              <w:t xml:space="preserve"> Histogram (dim=9)</w:t>
+            </w:r>
+          </w:p>
+        </w:tc>
+        <w:tc>
+          <w:tcPr>
+            <w:tcW w:w="900" w:type="dxa"/>
+          </w:tcPr>
+          <w:p>
+            <w:pPr>
+              <w:jc w:val="center"/>
+              <w:rPr>
+                <w:rFonts w:hint="eastAsia"/>
+                <w:lang w:eastAsia="zh-CN"/>
+              </w:rPr>
+            </w:pPr>
+            <w:r>
+              <w:rPr>
+                <w:lang w:eastAsia="zh-CN"/>
+              </w:rPr>
+              <w:t>-925.549</w:t>
+            </w:r>
+          </w:p>
+        </w:tc>
+        <w:tc>
+          <w:tcPr>
+            <w:tcW w:w="900" w:type="dxa"/>
+          </w:tcPr>
+          <w:p>
+            <w:pPr>
+              <w:jc w:val="center"/>
+              <w:rPr>
+                <w:rFonts w:hint="eastAsia"/>
+                <w:lang w:eastAsia="zh-CN"/>
+              </w:rPr>
+            </w:pPr>
+            <w:r>
+              <w:rPr>
+                <w:lang w:eastAsia="zh-CN"/>
+              </w:rPr>
+              <w:t>-963.701</w:t>
+            </w:r>
+          </w:p>
+        </w:tc>
+        <w:tc>
+          <w:tcPr>
+            <w:tcW w:w="927" w:type="dxa"/>
+          </w:tcPr>
+          <w:p>
+            <w:pPr>
+              <w:jc w:val="center"/>
+              <w:rPr>
+                <w:rFonts w:hint="eastAsia"/>
+                <w:lang w:eastAsia="zh-CN"/>
+              </w:rPr>
+            </w:pPr>
+            <w:r>
+              <w:rPr>
+                <w:lang w:eastAsia="zh-CN"/>
+              </w:rPr>
+              <w:t>-1076.72</w:t>
+            </w:r>
+          </w:p>
+        </w:tc>
+      </w:tr>
+      <w:tr>
+        <w:tc>
+          <w:tcPr>
+            <w:tcW w:w="2065" w:type="dxa"/>
+            <w:vAlign w:val="center"/>
+          </w:tcPr>
+          <w:p>
+            <w:pPr>
+              <w:pStyle w:val="BodyTextIndent"/>
+              <w:ind w:firstLine="0"/>
+              <w:jc w:val="center"/>
+            </w:pPr>
+            <w:r>
+              <w:rPr>
+                <w:rFonts w:hint="eastAsia"/>
+                <w:lang w:eastAsia="zh-CN"/>
+              </w:rPr>
+              <w:t>Color</w:t>
+            </w:r>
+            <w:r>
+              <w:t xml:space="preserve"> Histogram (dim=15)</w:t>
+            </w:r>
+          </w:p>
+        </w:tc>
+        <w:tc>
+          <w:tcPr>
+            <w:tcW w:w="900" w:type="dxa"/>
+          </w:tcPr>
+          <w:p>
+            <w:pPr>
+              <w:jc w:val="center"/>
+              <w:rPr>
+                <w:rFonts w:hint="eastAsia"/>
+                <w:lang w:eastAsia="zh-CN"/>
+              </w:rPr>
+            </w:pPr>
+            <w:r>
+              <w:rPr>
+                <w:lang w:eastAsia="zh-CN"/>
+              </w:rPr>
+              <w:t>-690.243</w:t>
+            </w:r>
+          </w:p>
+        </w:tc>
+        <w:tc>
+          <w:tcPr>
+            <w:tcW w:w="900" w:type="dxa"/>
+          </w:tcPr>
+          <w:p>
+            <w:pPr>
+              <w:jc w:val="center"/>
+              <w:rPr>
+                <w:rFonts w:hint="eastAsia"/>
+                <w:lang w:eastAsia="zh-CN"/>
+              </w:rPr>
+            </w:pPr>
+            <w:r>
+              <w:rPr>
+                <w:lang w:eastAsia="zh-CN"/>
+              </w:rPr>
+              <w:t>-706.103</w:t>
+            </w:r>
+          </w:p>
+        </w:tc>
+        <w:tc>
+          <w:tcPr>
+            <w:tcW w:w="927" w:type="dxa"/>
+          </w:tcPr>
+          <w:p>
+            <w:pPr>
+              <w:jc w:val="center"/>
+              <w:rPr>
+                <w:rFonts w:hint="eastAsia"/>
+                <w:lang w:eastAsia="zh-CN"/>
+              </w:rPr>
+            </w:pPr>
+            <w:r>
+              <w:rPr>
+                <w:lang w:eastAsia="zh-CN"/>
+              </w:rPr>
+              <w:t>-815.982</w:t>
+            </w:r>
+          </w:p>
+        </w:tc>
+      </w:tr>
+      <w:tr>
+        <w:tc>
+          <w:tcPr>
+            <w:tcW w:w="2065" w:type="dxa"/>
+            <w:vAlign w:val="center"/>
+          </w:tcPr>
+          <w:p>
+            <w:pPr>
+              <w:pStyle w:val="BodyTextIndent"/>
+              <w:ind w:firstLine="0"/>
+              <w:jc w:val="center"/>
+            </w:pPr>
+            <w:r>
+              <w:rPr>
+                <w:rFonts w:hint="eastAsia"/>
+                <w:lang w:eastAsia="zh-CN"/>
+              </w:rPr>
+              <w:t>Color</w:t>
+            </w:r>
+            <w:r>
+              <w:t xml:space="preserve"> Histogram (dim=24)</w:t>
+            </w:r>
+          </w:p>
+        </w:tc>
+        <w:tc>
+          <w:tcPr>
+            <w:tcW w:w="900" w:type="dxa"/>
+          </w:tcPr>
+          <w:p>
+            <w:pPr>
+              <w:jc w:val="center"/>
+              <w:rPr>
+                <w:rFonts w:hint="eastAsia"/>
+                <w:lang w:eastAsia="zh-CN"/>
+              </w:rPr>
+            </w:pPr>
+            <w:r>
+              <w:rPr>
+                <w:lang w:eastAsia="zh-CN"/>
+              </w:rPr>
+              <w:t>-361.384</w:t>
+            </w:r>
+          </w:p>
+        </w:tc>
+        <w:tc>
+          <w:tcPr>
+            <w:tcW w:w="900" w:type="dxa"/>
+          </w:tcPr>
+          <w:p>
+            <w:pPr>
+              <w:jc w:val="center"/>
+              <w:rPr>
+                <w:rFonts w:hint="eastAsia"/>
+                <w:lang w:eastAsia="zh-CN"/>
+              </w:rPr>
+            </w:pPr>
+            <w:r>
+              <w:rPr>
+                <w:lang w:eastAsia="zh-CN"/>
+              </w:rPr>
+              <w:t>-380.994</w:t>
+            </w:r>
+          </w:p>
+        </w:tc>
+        <w:tc>
+          <w:tcPr>
+            <w:tcW w:w="927" w:type="dxa"/>
+          </w:tcPr>
+          <w:p>
+            <w:pPr>
+              <w:jc w:val="center"/>
+              <w:rPr>
+                <w:rFonts w:hint="eastAsia"/>
+                <w:lang w:eastAsia="zh-CN"/>
+              </w:rPr>
+            </w:pPr>
+            <w:r>
+              <w:rPr>
+                <w:lang w:eastAsia="zh-CN"/>
+              </w:rPr>
+              <w:t>-474.873</w:t>
+            </w:r>
+          </w:p>
+        </w:tc>
+      </w:tr>
+      <w:tr>
+        <w:tc>
+          <w:tcPr>
+            <w:tcW w:w="2065" w:type="dxa"/>
+            <w:vAlign w:val="center"/>
+          </w:tcPr>
+          <w:p>
+            <w:pPr>
+              <w:pStyle w:val="BodyTextIndent"/>
+              <w:ind w:firstLine="0"/>
+              <w:jc w:val="center"/>
+            </w:pPr>
+            <w:r>
+              <w:t>Color Moment</w:t>
+            </w:r>
+            <w:r>
+              <w:t xml:space="preserve"> </w:t>
+            </w:r>
+            <w:r>
+              <w:t>(provided)</w:t>
+            </w:r>
+          </w:p>
+        </w:tc>
+        <w:tc>
+          <w:tcPr>
+            <w:tcW w:w="900" w:type="dxa"/>
+          </w:tcPr>
+          <w:p>
+            <w:pPr>
+              <w:jc w:val="center"/>
+              <w:rPr>
+                <w:rFonts w:hint="eastAsia"/>
+                <w:lang w:eastAsia="zh-CN"/>
+              </w:rPr>
+            </w:pPr>
+            <w:r>
+              <w:rPr>
+                <w:rFonts w:hint="eastAsia"/>
+                <w:lang w:eastAsia="zh-CN"/>
+              </w:rPr>
+              <w:t>-2105.59</w:t>
+            </w:r>
+          </w:p>
+        </w:tc>
+        <w:tc>
+          <w:tcPr>
+            <w:tcW w:w="900" w:type="dxa"/>
+          </w:tcPr>
+          <w:p>
+            <w:pPr>
+              <w:jc w:val="center"/>
+              <w:rPr>
+                <w:rFonts w:hint="eastAsia"/>
+                <w:lang w:eastAsia="zh-CN"/>
+              </w:rPr>
+            </w:pPr>
+            <w:r>
+              <w:rPr>
+                <w:rFonts w:hint="eastAsia"/>
+                <w:lang w:eastAsia="zh-CN"/>
+              </w:rPr>
+              <w:t>-2124.92</w:t>
+            </w:r>
+          </w:p>
+        </w:tc>
+        <w:tc>
+          <w:tcPr>
+            <w:tcW w:w="927" w:type="dxa"/>
+          </w:tcPr>
+          <w:p>
+            <w:pPr>
+              <w:jc w:val="center"/>
+              <w:rPr>
+                <w:rFonts w:hint="eastAsia"/>
+                <w:lang w:eastAsia="zh-CN"/>
+              </w:rPr>
+            </w:pPr>
+            <w:r>
+              <w:rPr>
+                <w:rFonts w:hint="eastAsia"/>
+                <w:lang w:eastAsia="zh-CN"/>
+              </w:rPr>
+              <w:t>-2253.74</w:t>
+            </w:r>
+          </w:p>
+        </w:tc>
+      </w:tr>
+      <w:tr>
+        <w:tc>
+          <w:tcPr>
+            <w:tcW w:w="2065" w:type="dxa"/>
+            <w:vAlign w:val="center"/>
+          </w:tcPr>
+          <w:p>
+            <w:pPr>
+              <w:pStyle w:val="BodyTextIndent"/>
+              <w:ind w:firstLine="0"/>
+              <w:jc w:val="center"/>
+            </w:pPr>
+            <w:r>
+              <w:t>Color Moment</w:t>
+            </w:r>
+            <w:r>
+              <w:t xml:space="preserve"> </w:t>
+            </w:r>
+            <w:r>
+              <w:t>(extracted)</w:t>
+            </w:r>
+          </w:p>
+        </w:tc>
+        <w:tc>
+          <w:tcPr>
+            <w:tcW w:w="900" w:type="dxa"/>
+          </w:tcPr>
+          <w:p>
+            <w:pPr>
+              <w:jc w:val="center"/>
+              <w:rPr>
+                <w:rFonts w:hint="eastAsia"/>
+                <w:lang w:eastAsia="zh-CN"/>
+              </w:rPr>
+            </w:pPr>
+            <w:r>
+              <w:rPr>
+                <w:rFonts w:hint="eastAsia"/>
+                <w:lang w:eastAsia="zh-CN"/>
+              </w:rPr>
+              <w:t>-2456.85</w:t>
+            </w:r>
+          </w:p>
+        </w:tc>
+        <w:tc>
+          <w:tcPr>
+            <w:tcW w:w="900" w:type="dxa"/>
+          </w:tcPr>
+          <w:p>
+            <w:pPr>
+              <w:jc w:val="center"/>
+              <w:rPr>
+                <w:rFonts w:hint="eastAsia"/>
+                <w:lang w:eastAsia="zh-CN"/>
+              </w:rPr>
+            </w:pPr>
+            <w:r>
+              <w:rPr>
+                <w:rFonts w:hint="eastAsia"/>
+                <w:lang w:eastAsia="zh-CN"/>
+              </w:rPr>
+              <w:t>-2427.04</w:t>
+            </w:r>
+          </w:p>
+        </w:tc>
+        <w:tc>
+          <w:tcPr>
+            <w:tcW w:w="927" w:type="dxa"/>
+          </w:tcPr>
+          <w:p>
+            <w:pPr>
+              <w:jc w:val="center"/>
+              <w:rPr>
+                <w:rFonts w:hint="eastAsia"/>
+                <w:lang w:eastAsia="zh-CN"/>
+              </w:rPr>
+            </w:pPr>
+            <w:r>
+              <w:rPr>
+                <w:rFonts w:hint="eastAsia"/>
+                <w:lang w:eastAsia="zh-CN"/>
+              </w:rPr>
+              <w:t>-2641.41</w:t>
+            </w:r>
+          </w:p>
+        </w:tc>
+      </w:tr>
+    </w:tbl>
+    <w:p>
+      <w:pPr>
+        <w:rPr>
+          <w:rFonts w:hint="eastAsia"/>
+          <w:lang w:eastAsia="zh-CN"/>
+        </w:rPr>
+      </w:pPr>
+      <w:r>
+        <w:rPr>
+          <w:rFonts w:hint="eastAsia"/>
+          <w:lang w:eastAsia="zh-CN"/>
+        </w:rPr>
+        <w:t xml:space="preserve"> </w:t>
+      </w:r>
+      <w:r>
+        <w:rPr>
+          <w:lang w:eastAsia="zh-CN"/>
+        </w:rPr>
+        <w:t xml:space="preserve">       </w:t>
+      </w:r>
+      <w:r>
+        <w:rPr>
+          <w:rFonts w:hint="eastAsia"/>
+          <w:lang w:eastAsia="zh-CN"/>
+        </w:rPr>
+        <w:t>从表格中可见，</w:t>
+      </w:r>
+      <w:r>
+        <w:rPr>
+          <w:rFonts w:hint="eastAsia"/>
+          <w:lang w:eastAsia="zh-CN"/>
+        </w:rPr>
+        <w:t>采用</w:t>
+      </w:r>
+      <w:r>
+        <w:rPr>
+          <w:lang w:eastAsia="zh-CN"/>
+        </w:rPr>
+        <w:t>L</w:t>
+      </w:r>
+      <w:r>
+        <w:rPr>
+          <w:rFonts w:hint="eastAsia"/>
+          <w:lang w:eastAsia="zh-CN"/>
+        </w:rPr>
+        <w:t>1</w:t>
+      </w:r>
+      <w:r>
+        <w:rPr>
+          <w:rFonts w:hint="eastAsia"/>
+          <w:lang w:eastAsia="zh-CN"/>
+        </w:rPr>
+        <w:t>距离</w:t>
+      </w:r>
+      <w:r>
+        <w:rPr>
+          <w:rFonts w:hint="eastAsia"/>
+          <w:lang w:eastAsia="zh-CN"/>
+        </w:rPr>
+        <w:t>或者</w:t>
+      </w:r>
+      <w:r>
+        <w:rPr>
+          <w:rFonts w:hint="eastAsia"/>
+          <w:lang w:eastAsia="zh-CN"/>
+        </w:rPr>
+        <w:t>L3</w:t>
+      </w:r>
+      <w:r>
+        <w:rPr>
+          <w:rFonts w:hint="eastAsia"/>
+          <w:lang w:eastAsia="zh-CN"/>
+        </w:rPr>
+        <w:t>距离</w:t>
+      </w:r>
+      <w:r>
+        <w:rPr>
+          <w:rFonts w:hint="eastAsia"/>
+          <w:lang w:eastAsia="zh-CN"/>
+        </w:rPr>
+        <w:t>对于颜色矩特征的查询效果</w:t>
+      </w:r>
+      <w:r>
+        <w:rPr>
+          <w:rFonts w:hint="eastAsia"/>
+          <w:lang w:eastAsia="zh-CN"/>
+        </w:rPr>
+        <w:t>无明显提升</w:t>
+      </w:r>
+      <w:r>
+        <w:rPr>
+          <w:rFonts w:hint="eastAsia"/>
+          <w:lang w:eastAsia="zh-CN"/>
+        </w:rPr>
+        <w:t>，甚至</w:t>
+      </w:r>
+      <w:r>
+        <w:rPr>
+          <w:rFonts w:hint="eastAsia"/>
+          <w:lang w:eastAsia="zh-CN"/>
+        </w:rPr>
+        <w:t>有倒退的情况。但是</w:t>
+      </w:r>
+      <w:r>
+        <w:rPr>
+          <w:rFonts w:hint="eastAsia"/>
+          <w:lang w:eastAsia="zh-CN"/>
+        </w:rPr>
+        <w:t>L1</w:t>
+      </w:r>
+      <w:r>
+        <w:rPr>
+          <w:rFonts w:hint="eastAsia"/>
+          <w:lang w:eastAsia="zh-CN"/>
+        </w:rPr>
+        <w:t>距离对颜色直方图特征的查询效果提升明显，</w:t>
+      </w:r>
+      <w:r>
+        <w:rPr>
+          <w:rFonts w:hint="eastAsia"/>
+          <w:lang w:eastAsia="zh-CN"/>
+        </w:rPr>
+        <w:t>而</w:t>
+      </w:r>
+      <w:r>
+        <w:rPr>
+          <w:rFonts w:hint="eastAsia"/>
+          <w:lang w:eastAsia="zh-CN"/>
+        </w:rPr>
+        <w:t>L3</w:t>
+      </w:r>
+      <w:r>
+        <w:rPr>
+          <w:rFonts w:hint="eastAsia"/>
+          <w:lang w:eastAsia="zh-CN"/>
+        </w:rPr>
+        <w:t>距离则使之查询效果变差。分析可能的原因如下：</w:t>
+      </w:r>
+      <w:r>
+        <w:rPr>
+          <w:rFonts w:hint="eastAsia"/>
+          <w:lang w:eastAsia="zh-CN"/>
+        </w:rPr>
+        <w:t>颜色直方图特征中每一维数据实际上是某一颜色范围像素点数统计量，因此对该特征进行高次方的运算并没有实际意义，因而</w:t>
+      </w:r>
+      <w:r>
+        <w:rPr>
+          <w:rFonts w:hint="eastAsia"/>
+          <w:lang w:eastAsia="zh-CN"/>
+        </w:rPr>
+        <w:t>L1</w:t>
+      </w:r>
+      <w:r>
+        <w:rPr>
+          <w:rFonts w:hint="eastAsia"/>
+          <w:lang w:eastAsia="zh-CN"/>
+        </w:rPr>
+        <w:t>距离具有最好的效果，而阶数越高则效果越差。</w:t>
+      </w:r>
     </w:p>
     <w:p>
       <w:pPr>
@@ -4172,7 +5517,7 @@
       <w:r>
         <w:t xml:space="preserve">DOI= </w:t>
       </w:r>
-      <w:hyperlink r:id="rId9" w:history="1">
+      <w:hyperlink r:id="rId12" w:history="1">
         <w:r>
           <w:rPr>
             <w:rStyle w:val="Hyperlink"/>
@@ -4275,7 +5620,7 @@
       <w:r>
         <w:t xml:space="preserve">DOI= </w:t>
       </w:r>
-      <w:hyperlink r:id="rId10" w:history="1">
+      <w:hyperlink r:id="rId13" w:history="1">
         <w:r>
           <w:rPr>
             <w:rStyle w:val="Hyperlink"/>
@@ -4297,7 +5642,6 @@
         <w:pStyle w:val="References"/>
       </w:pPr>
       <w:r>
-        <w:lastRenderedPageBreak/>
         <w:t xml:space="preserve">Sannella, M. J. 1994 Constraint Satisfaction and Debugging for Interactive User Interfaces. Doctoral Thesis. UMI Order Number: UMI Order No. GAX95-09398., </w:t>
       </w:r>
       <w:smartTag w:uri="urn:schemas-microsoft-com:office:smarttags" w:element="place">
@@ -4332,6 +5676,7 @@
         <w:pStyle w:val="References"/>
       </w:pPr>
       <w:r>
+        <w:lastRenderedPageBreak/>
         <w:t xml:space="preserve">Brown, L. D., Hua, H., and Gao, C. 2003. A widget framework for augmented interaction in SCAPE. In </w:t>
       </w:r>
       <w:smartTag w:uri="urn:schemas-microsoft-com:office:smarttags" w:element="PersonName">
@@ -4378,7 +5723,7 @@
       <w:r>
         <w:t xml:space="preserve">, 1-10. DOI= </w:t>
       </w:r>
-      <w:hyperlink r:id="rId11" w:history="1">
+      <w:hyperlink r:id="rId14" w:history="1">
         <w:r>
           <w:rPr>
             <w:rStyle w:val="Hyperlink"/>
@@ -4400,6 +5745,7 @@
         <w:pStyle w:val="References"/>
       </w:pPr>
       <w:r>
+        <w:lastRenderedPageBreak/>
         <w:t xml:space="preserve">Spector, A. Z. 1989. Achieving application requirements. In Distributed Systems, </w:t>
       </w:r>
       <w:smartTag w:uri="urn:schemas-microsoft-com:office:smarttags" w:element="place">
@@ -4431,7 +5777,7 @@
       <w:r>
         <w:t xml:space="preserve">DOI= </w:t>
       </w:r>
-      <w:hyperlink r:id="rId12" w:history="1">
+      <w:hyperlink r:id="rId15" w:history="1">
         <w:r>
           <w:rPr>
             <w:rStyle w:val="Hyperlink"/>
@@ -5371,6 +6717,21 @@
       <w:lang w:eastAsia="en-US"/>
     </w:rPr>
   </w:style>
+  <w:style w:type="table" w:styleId="TableGrid">
+    <w:name w:val="Table Grid"/>
+    <w:basedOn w:val="TableNormal"/>
+    <w:rsid w:val="00E52F83"/>
+    <w:tblPr>
+      <w:tblBorders>
+        <w:top w:val="single" w:sz="4" w:space="0" w:color="auto"/>
+        <w:left w:val="single" w:sz="4" w:space="0" w:color="auto"/>
+        <w:bottom w:val="single" w:sz="4" w:space="0" w:color="auto"/>
+        <w:right w:val="single" w:sz="4" w:space="0" w:color="auto"/>
+        <w:insideH w:val="single" w:sz="4" w:space="0" w:color="auto"/>
+        <w:insideV w:val="single" w:sz="4" w:space="0" w:color="auto"/>
+      </w:tblBorders>
+    </w:tblPr>
+  </w:style>
 </w:styles>
 </file>
 
@@ -5640,7 +7001,7 @@
 </file>
 
 <file path=customXml/itemProps1.xml><?xml version="1.0" encoding="utf-8"?>
-<ds:datastoreItem xmlns:ds="http://schemas.openxmlformats.org/officeDocument/2006/customXml" ds:itemID="{A84EA921-3A24-4DD2-877D-96F6DAD01C0B}">
+<ds:datastoreItem xmlns:ds="http://schemas.openxmlformats.org/officeDocument/2006/customXml" ds:itemID="{12882B9A-239E-4B06-85A0-18E40732EC56}">
   <ds:schemaRefs>
     <ds:schemaRef ds:uri="http://schemas.openxmlformats.org/officeDocument/2006/bibliography"/>
   </ds:schemaRefs>

</xml_diff>

<commit_message>
add Project2 image retrieval papers
</commit_message>
<xml_diff>
--- a/Project1/Doc/实验1报告.docx
+++ b/Project1/Doc/实验1报告.docx
@@ -10,6 +10,8 @@
           <w:lang w:eastAsia="zh-CN"/>
         </w:rPr>
       </w:pPr>
+      <w:bookmarkStart w:id="0" w:name="_GoBack"/>
+      <w:bookmarkEnd w:id="0"/>
       <w:r>
         <w:rPr>
           <w:rFonts w:hint="eastAsia"/>
@@ -1030,145 +1032,17 @@
     </w:p>
     <w:p>
       <w:pPr>
-        <w:ind w:firstLineChars="200" w:firstLine="360"/>
-        <w:rPr>
-          <w:lang w:eastAsia="zh-CN"/>
-        </w:rPr>
-      </w:pPr>
-      <w:r>
-        <w:rPr>
-          <w:rFonts w:hint="eastAsia"/>
-          <w:lang w:eastAsia="zh-CN"/>
-        </w:rPr>
-        <w:t>从查询结果所作的曲线图可以看出，随着查询点集的不断增大，维数为</w:t>
-      </w:r>
-      <w:r>
-        <w:rPr>
-          <w:rFonts w:hint="eastAsia"/>
-          <w:lang w:eastAsia="zh-CN"/>
-        </w:rPr>
-        <w:t>9</w:t>
-      </w:r>
-      <w:r>
-        <w:rPr>
-          <w:rFonts w:hint="eastAsia"/>
-          <w:lang w:eastAsia="zh-CN"/>
-        </w:rPr>
-        <w:t>维、</w:t>
-      </w:r>
-      <w:r>
-        <w:rPr>
-          <w:rFonts w:hint="eastAsia"/>
-          <w:lang w:eastAsia="zh-CN"/>
-        </w:rPr>
-        <w:t>15</w:t>
-      </w:r>
-      <w:r>
-        <w:rPr>
-          <w:rFonts w:hint="eastAsia"/>
-          <w:lang w:eastAsia="zh-CN"/>
-        </w:rPr>
-        <w:t>维、</w:t>
-      </w:r>
-      <w:r>
-        <w:rPr>
-          <w:rFonts w:hint="eastAsia"/>
-          <w:lang w:eastAsia="zh-CN"/>
-        </w:rPr>
-        <w:t>24</w:t>
-      </w:r>
-      <w:r>
-        <w:rPr>
-          <w:rFonts w:hint="eastAsia"/>
-          <w:lang w:eastAsia="zh-CN"/>
-        </w:rPr>
-        <w:t>维的颜色直方图作为特征的</w:t>
-      </w:r>
+        <w:pStyle w:val="Heading3"/>
+        <w:rPr>
+          <w:lang w:eastAsia="zh-CN"/>
+        </w:rPr>
+      </w:pPr>
       <w:r>
         <w:rPr>
           <w:rFonts w:hint="eastAsia"/>
           <w:lang w:eastAsia="zh-CN"/>
         </w:rPr>
         <w:lastRenderedPageBreak/>
-        <w:t>查询，准确度均不断提高，最终三种维数的查询准确度</w:t>
-      </w:r>
-      <w:r>
-        <w:rPr>
-          <w:rFonts w:hint="eastAsia"/>
-          <w:lang w:eastAsia="zh-CN"/>
-        </w:rPr>
-        <w:t>F</w:t>
-      </w:r>
-      <w:r>
-        <w:rPr>
-          <w:rFonts w:hint="eastAsia"/>
-          <w:lang w:eastAsia="zh-CN"/>
-        </w:rPr>
-        <w:t>值</w:t>
-      </w:r>
-      <w:r>
-        <w:rPr>
-          <w:rFonts w:hint="eastAsia"/>
-          <w:lang w:eastAsia="zh-CN"/>
-        </w:rPr>
-        <w:t>均稳定在</w:t>
-      </w:r>
-      <w:r>
-        <w:rPr>
-          <w:rFonts w:hint="eastAsia"/>
-          <w:lang w:eastAsia="zh-CN"/>
-        </w:rPr>
-        <w:t>0.25</w:t>
-      </w:r>
-      <w:r>
-        <w:rPr>
-          <w:rFonts w:hint="eastAsia"/>
-          <w:lang w:eastAsia="zh-CN"/>
-        </w:rPr>
-        <w:t>附近。这个准确率并不算太高，对此的分析正如上文所述，颜色直方图是全局的颜色统计特征，不能很好的表达颜色的空间分布，因此对于图形的形状不能很好的分辨，导致了查询准确率较低。</w:t>
-      </w:r>
-    </w:p>
-    <w:p>
-      <w:pPr>
-        <w:ind w:firstLineChars="200" w:firstLine="360"/>
-        <w:rPr>
-          <w:lang w:eastAsia="zh-CN"/>
-        </w:rPr>
-      </w:pPr>
-      <w:r>
-        <w:rPr>
-          <w:rFonts w:hint="eastAsia"/>
-          <w:lang w:eastAsia="zh-CN"/>
-        </w:rPr>
-        <w:t>另一方面，随着查询点集的增大，三个维数的查询准确率始终非常相近，没有拉开差距。对于这个问题的分析是，三个特征看似维度不一，但实际上都是由同样的</w:t>
-      </w:r>
-      <w:r>
-        <w:rPr>
-          <w:rFonts w:hint="eastAsia"/>
-          <w:lang w:eastAsia="zh-CN"/>
-        </w:rPr>
-        <w:t>3*256</w:t>
-      </w:r>
-      <w:r>
-        <w:rPr>
-          <w:rFonts w:hint="eastAsia"/>
-          <w:lang w:eastAsia="zh-CN"/>
-        </w:rPr>
-        <w:t>维向量经过不同的划分而得，因此三个特征包含的信息十分相近，故即使维数不同三者的查询结果也都较为相近。</w:t>
-      </w:r>
-    </w:p>
-    <w:p>
-      <w:pPr>
-        <w:pStyle w:val="Heading3"/>
-        <w:rPr>
-          <w:lang w:eastAsia="zh-CN"/>
-        </w:rPr>
-      </w:pPr>
-      <w:r>
-        <w:rPr>
-          <w:rFonts w:hint="eastAsia"/>
-          <w:lang w:eastAsia="zh-CN"/>
-        </w:rPr>
         <w:t>颜色矩特征</w:t>
       </w:r>
     </w:p>
@@ -2450,15 +2324,7 @@
           <w:rFonts w:hint="eastAsia"/>
           <w:lang w:eastAsia="zh-CN"/>
         </w:rPr>
-        <w:t>个结果所需要的磁盘读</w:t>
-      </w:r>
-      <w:r>
-        <w:rPr>
-          <w:rFonts w:hint="eastAsia"/>
-          <w:lang w:eastAsia="zh-CN"/>
-        </w:rPr>
-        <w:lastRenderedPageBreak/>
-        <w:t>取次数。由于本实验所使用的</w:t>
+        <w:t>个结果所需要的磁盘读取次数。由于本实验所使用的</w:t>
       </w:r>
       <w:r>
         <w:rPr>
@@ -2714,6 +2580,7 @@
           <w:rFonts w:hint="eastAsia"/>
           <w:lang w:eastAsia="zh-CN"/>
         </w:rPr>
+        <w:lastRenderedPageBreak/>
         <w:t>在本实验中取</w:t>
       </w:r>
       <m:oMath>
@@ -3145,15 +3012,7 @@
           <w:rFonts w:hint="eastAsia"/>
           <w:lang w:eastAsia="zh-CN"/>
         </w:rPr>
-        <w:t>的过程保证，由于随机选择，点的分布相对较为均匀，因此随着插入的点的数量增大，点的</w:t>
-      </w:r>
-      <w:r>
-        <w:rPr>
-          <w:rFonts w:hint="eastAsia"/>
-          <w:lang w:eastAsia="zh-CN"/>
-        </w:rPr>
-        <w:lastRenderedPageBreak/>
-        <w:t>密度将会随之增大），因而查询返回的结果数量将会增大，从而需要访问磁盘的数量会增多。</w:t>
+        <w:t>的过程保证，由于随机选择，点的分布相对较为均匀，因此随着插入的点的数量增大，点的密度将会随之增大），因而查询返回的结果数量将会增大，从而需要访问磁盘的数量会增多。</w:t>
       </w:r>
     </w:p>
     <w:p>
@@ -3197,7 +3056,15 @@
           <w:rFonts w:hint="eastAsia"/>
           <w:lang w:eastAsia="zh-CN"/>
         </w:rPr>
-        <w:t>维特征并不能很好的表示相应的图片，导致相应的特征空间中相同类型的图片并没有很好的聚集在一起，而是整体分布较为松散，因此在固定查询范围的情况下，随着维数增大，也即特征空间中类别聚集程度增大，每次取出的结果数量增大，自然所需要的磁盘访问次数也会增大；而当维数增大到一定的程度，例如</w:t>
+        <w:t>维特征并不能很好的表示相应的图片，导致相应的特征空间中相同类型的图片并没有很好的聚集在一起，而是整体分布较为松散，因此在固定查询范围</w:t>
+      </w:r>
+      <w:r>
+        <w:rPr>
+          <w:rFonts w:hint="eastAsia"/>
+          <w:lang w:eastAsia="zh-CN"/>
+        </w:rPr>
+        <w:lastRenderedPageBreak/>
+        <w:t>的情况下，随着维数增大，也即特征空间中类别聚集程度增大，每次取出的结果数量增大，自然所需要的磁盘访问次数也会增大；而当维数增大到一定的程度，例如</w:t>
       </w:r>
       <w:r>
         <w:rPr>
@@ -3505,16 +3372,7 @@
           <w:rFonts w:hint="eastAsia"/>
           <w:lang w:eastAsia="zh-CN"/>
         </w:rPr>
-        <w:t>个结果所需要访问磁盘的次数与查询集大小</w:t>
-      </w:r>
-      <w:bookmarkStart w:id="0" w:name="_GoBack"/>
-      <w:bookmarkEnd w:id="0"/>
-      <w:r>
-        <w:rPr>
-          <w:rFonts w:hint="eastAsia"/>
-          <w:lang w:eastAsia="zh-CN"/>
-        </w:rPr>
-        <w:t>无明显关联。</w:t>
+        <w:t>个结果所需要访问磁盘的次数与查询集大小无明显关联。</w:t>
       </w:r>
     </w:p>
     <w:p>
@@ -4592,7 +4450,6 @@
     <w:p>
       <w:pPr>
         <w:rPr>
-          <w:rFonts w:hint="eastAsia"/>
           <w:lang w:eastAsia="zh-CN"/>
         </w:rPr>
       </w:pPr>
@@ -6778,7 +6635,7 @@
 </file>
 
 <file path=customXml/itemProps1.xml><?xml version="1.0" encoding="utf-8"?>
-<ds:datastoreItem xmlns:ds="http://schemas.openxmlformats.org/officeDocument/2006/customXml" ds:itemID="{C59F4B6F-F05E-4628-A5FA-56D6FD1484B0}">
+<ds:datastoreItem xmlns:ds="http://schemas.openxmlformats.org/officeDocument/2006/customXml" ds:itemID="{ACE3840C-3F7E-4EF3-A1D2-6F262DB5F3E2}">
   <ds:schemaRefs>
     <ds:schemaRef ds:uri="http://schemas.openxmlformats.org/officeDocument/2006/bibliography"/>
   </ds:schemaRefs>

</xml_diff>